<commit_message>
Adição da resposta - Questão 3
</commit_message>
<xml_diff>
--- a/Questao3/Questões 3.docx
+++ b/Questao3/Questões 3.docx
@@ -586,41 +586,52 @@
           <w:ilvl w:val="0"/>
           <w:numId w:val="1"/>
         </w:numPr>
-      </w:pPr>
-      <w:r>
-        <w:rPr>
-          <w:b/>
-          <w:bCs/>
+        <w:rPr/>
+      </w:pPr>
+      <w:r>
+        <w:rPr>
+          <w:b w:val="1"/>
+          <w:bCs w:val="1"/>
         </w:rPr>
         <w:t xml:space="preserve">[  </w:t>
       </w:r>
       <w:r>
         <w:rPr>
-          <w:b/>
-          <w:bCs/>
+          <w:b w:val="1"/>
+          <w:bCs w:val="1"/>
           <w:color w:val="FF0000"/>
         </w:rPr>
-        <w:t xml:space="preserve">  </w:t>
-      </w:r>
-      <w:r>
-        <w:rPr>
-          <w:b/>
-          <w:bCs/>
+        <w:t xml:space="preserve"> x </w:t>
+      </w:r>
+      <w:r>
+        <w:rPr>
+          <w:b w:val="1"/>
+          <w:bCs w:val="1"/>
           <w:color w:val="FF0000"/>
         </w:rPr>
-        <w:t xml:space="preserve">  </w:t>
-      </w:r>
-      <w:r>
-        <w:rPr>
-          <w:b/>
-          <w:bCs/>
+        <w:t xml:space="preserve"> </w:t>
+      </w:r>
+      <w:r>
+        <w:rPr>
+          <w:b w:val="1"/>
+          <w:bCs w:val="1"/>
+          <w:color w:val="FF0000"/>
+        </w:rPr>
+        <w:t xml:space="preserve"> </w:t>
+      </w:r>
+      <w:r>
+        <w:rPr>
+          <w:b w:val="1"/>
+          <w:bCs w:val="1"/>
         </w:rPr>
         <w:t>]</w:t>
       </w:r>
       <w:r>
+        <w:rPr/>
         <w:t xml:space="preserve"> </w:t>
       </w:r>
       <w:r>
+        <w:rPr/>
         <w:t>style.css, apenas.</w:t>
       </w:r>
     </w:p>
@@ -736,7 +747,7 @@
       </w:pPr>
     </w:p>
     <w:sectPr>
-      <w:pgSz w:w="11906" w:h="16838"/>
+      <w:pgSz w:w="11906" w:h="16838" w:orient="portrait"/>
       <w:pgMar w:top="720" w:right="720" w:bottom="720" w:left="720" w:header="709" w:footer="709" w:gutter="0"/>
       <w:cols w:space="708"/>
       <w:docGrid w:linePitch="360"/>
@@ -760,7 +771,7 @@
         <w:ind w:left="720" w:hanging="360"/>
       </w:pPr>
       <w:rPr>
-        <w:rFonts w:ascii="Symbol" w:hAnsi="Symbol" w:hint="default"/>
+        <w:rFonts w:hint="default" w:ascii="Symbol" w:hAnsi="Symbol"/>
       </w:rPr>
     </w:lvl>
     <w:lvl w:ilvl="1" w:tplc="04160003" w:tentative="1">
@@ -772,7 +783,7 @@
         <w:ind w:left="1440" w:hanging="360"/>
       </w:pPr>
       <w:rPr>
-        <w:rFonts w:ascii="Courier New" w:hAnsi="Courier New" w:cs="Courier New" w:hint="default"/>
+        <w:rFonts w:hint="default" w:ascii="Courier New" w:hAnsi="Courier New" w:cs="Courier New"/>
       </w:rPr>
     </w:lvl>
     <w:lvl w:ilvl="2" w:tplc="04160005" w:tentative="1">
@@ -784,7 +795,7 @@
         <w:ind w:left="2160" w:hanging="360"/>
       </w:pPr>
       <w:rPr>
-        <w:rFonts w:ascii="Wingdings" w:hAnsi="Wingdings" w:hint="default"/>
+        <w:rFonts w:hint="default" w:ascii="Wingdings" w:hAnsi="Wingdings"/>
       </w:rPr>
     </w:lvl>
     <w:lvl w:ilvl="3" w:tplc="04160001" w:tentative="1">
@@ -796,7 +807,7 @@
         <w:ind w:left="2880" w:hanging="360"/>
       </w:pPr>
       <w:rPr>
-        <w:rFonts w:ascii="Symbol" w:hAnsi="Symbol" w:hint="default"/>
+        <w:rFonts w:hint="default" w:ascii="Symbol" w:hAnsi="Symbol"/>
       </w:rPr>
     </w:lvl>
     <w:lvl w:ilvl="4" w:tplc="04160003" w:tentative="1">
@@ -808,7 +819,7 @@
         <w:ind w:left="3600" w:hanging="360"/>
       </w:pPr>
       <w:rPr>
-        <w:rFonts w:ascii="Courier New" w:hAnsi="Courier New" w:cs="Courier New" w:hint="default"/>
+        <w:rFonts w:hint="default" w:ascii="Courier New" w:hAnsi="Courier New" w:cs="Courier New"/>
       </w:rPr>
     </w:lvl>
     <w:lvl w:ilvl="5" w:tplc="04160005" w:tentative="1">
@@ -820,7 +831,7 @@
         <w:ind w:left="4320" w:hanging="360"/>
       </w:pPr>
       <w:rPr>
-        <w:rFonts w:ascii="Wingdings" w:hAnsi="Wingdings" w:hint="default"/>
+        <w:rFonts w:hint="default" w:ascii="Wingdings" w:hAnsi="Wingdings"/>
       </w:rPr>
     </w:lvl>
     <w:lvl w:ilvl="6" w:tplc="04160001" w:tentative="1">
@@ -832,7 +843,7 @@
         <w:ind w:left="5040" w:hanging="360"/>
       </w:pPr>
       <w:rPr>
-        <w:rFonts w:ascii="Symbol" w:hAnsi="Symbol" w:hint="default"/>
+        <w:rFonts w:hint="default" w:ascii="Symbol" w:hAnsi="Symbol"/>
       </w:rPr>
     </w:lvl>
     <w:lvl w:ilvl="7" w:tplc="04160003" w:tentative="1">
@@ -844,7 +855,7 @@
         <w:ind w:left="5760" w:hanging="360"/>
       </w:pPr>
       <w:rPr>
-        <w:rFonts w:ascii="Courier New" w:hAnsi="Courier New" w:cs="Courier New" w:hint="default"/>
+        <w:rFonts w:hint="default" w:ascii="Courier New" w:hAnsi="Courier New" w:cs="Courier New"/>
       </w:rPr>
     </w:lvl>
     <w:lvl w:ilvl="8" w:tplc="04160005" w:tentative="1">
@@ -856,7 +867,7 @@
         <w:ind w:left="6480" w:hanging="360"/>
       </w:pPr>
       <w:rPr>
-        <w:rFonts w:ascii="Wingdings" w:hAnsi="Wingdings" w:hint="default"/>
+        <w:rFonts w:hint="default" w:ascii="Wingdings" w:hAnsi="Wingdings"/>
       </w:rPr>
     </w:lvl>
   </w:abstractNum>
@@ -871,7 +882,7 @@
   <w:docDefaults>
     <w:rPrDefault>
       <w:rPr>
-        <w:rFonts w:asciiTheme="minorHAnsi" w:eastAsiaTheme="minorHAnsi" w:hAnsiTheme="minorHAnsi" w:cstheme="minorBidi"/>
+        <w:rFonts w:asciiTheme="minorHAnsi" w:hAnsiTheme="minorHAnsi" w:eastAsiaTheme="minorHAnsi" w:cstheme="minorBidi"/>
         <w:sz w:val="22"/>
         <w:szCs w:val="22"/>
         <w:lang w:val="pt-BR" w:eastAsia="en-US" w:bidi="ar-SA"/>
@@ -882,14 +893,14 @@
   <w:latentStyles w:defLockedState="0" w:defUIPriority="99" w:defSemiHidden="0" w:defUnhideWhenUsed="0" w:defQFormat="0" w:count="376">
     <w:lsdException w:name="Normal" w:uiPriority="0" w:qFormat="1"/>
     <w:lsdException w:name="heading 1" w:uiPriority="9" w:qFormat="1"/>
-    <w:lsdException w:name="heading 2" w:semiHidden="1" w:uiPriority="9" w:unhideWhenUsed="1" w:qFormat="1"/>
-    <w:lsdException w:name="heading 3" w:semiHidden="1" w:uiPriority="9" w:unhideWhenUsed="1" w:qFormat="1"/>
-    <w:lsdException w:name="heading 4" w:semiHidden="1" w:uiPriority="9" w:unhideWhenUsed="1" w:qFormat="1"/>
-    <w:lsdException w:name="heading 5" w:semiHidden="1" w:uiPriority="9" w:unhideWhenUsed="1" w:qFormat="1"/>
-    <w:lsdException w:name="heading 6" w:semiHidden="1" w:uiPriority="9" w:unhideWhenUsed="1" w:qFormat="1"/>
-    <w:lsdException w:name="heading 7" w:semiHidden="1" w:uiPriority="9" w:unhideWhenUsed="1" w:qFormat="1"/>
-    <w:lsdException w:name="heading 8" w:semiHidden="1" w:uiPriority="9" w:unhideWhenUsed="1" w:qFormat="1"/>
-    <w:lsdException w:name="heading 9" w:semiHidden="1" w:uiPriority="9" w:unhideWhenUsed="1" w:qFormat="1"/>
+    <w:lsdException w:name="heading 2" w:uiPriority="9" w:semiHidden="1" w:unhideWhenUsed="1" w:qFormat="1"/>
+    <w:lsdException w:name="heading 3" w:uiPriority="9" w:semiHidden="1" w:unhideWhenUsed="1" w:qFormat="1"/>
+    <w:lsdException w:name="heading 4" w:uiPriority="9" w:semiHidden="1" w:unhideWhenUsed="1" w:qFormat="1"/>
+    <w:lsdException w:name="heading 5" w:uiPriority="9" w:semiHidden="1" w:unhideWhenUsed="1" w:qFormat="1"/>
+    <w:lsdException w:name="heading 6" w:uiPriority="9" w:semiHidden="1" w:unhideWhenUsed="1" w:qFormat="1"/>
+    <w:lsdException w:name="heading 7" w:uiPriority="9" w:semiHidden="1" w:unhideWhenUsed="1" w:qFormat="1"/>
+    <w:lsdException w:name="heading 8" w:uiPriority="9" w:semiHidden="1" w:unhideWhenUsed="1" w:qFormat="1"/>
+    <w:lsdException w:name="heading 9" w:uiPriority="9" w:semiHidden="1" w:unhideWhenUsed="1" w:qFormat="1"/>
     <w:lsdException w:name="index 1" w:semiHidden="1" w:unhideWhenUsed="1"/>
     <w:lsdException w:name="index 2" w:semiHidden="1" w:unhideWhenUsed="1"/>
     <w:lsdException w:name="index 3" w:semiHidden="1" w:unhideWhenUsed="1"/>
@@ -899,22 +910,22 @@
     <w:lsdException w:name="index 7" w:semiHidden="1" w:unhideWhenUsed="1"/>
     <w:lsdException w:name="index 8" w:semiHidden="1" w:unhideWhenUsed="1"/>
     <w:lsdException w:name="index 9" w:semiHidden="1" w:unhideWhenUsed="1"/>
-    <w:lsdException w:name="toc 1" w:semiHidden="1" w:uiPriority="39" w:unhideWhenUsed="1"/>
-    <w:lsdException w:name="toc 2" w:semiHidden="1" w:uiPriority="39" w:unhideWhenUsed="1"/>
-    <w:lsdException w:name="toc 3" w:semiHidden="1" w:uiPriority="39" w:unhideWhenUsed="1"/>
-    <w:lsdException w:name="toc 4" w:semiHidden="1" w:uiPriority="39" w:unhideWhenUsed="1"/>
-    <w:lsdException w:name="toc 5" w:semiHidden="1" w:uiPriority="39" w:unhideWhenUsed="1"/>
-    <w:lsdException w:name="toc 6" w:semiHidden="1" w:uiPriority="39" w:unhideWhenUsed="1"/>
-    <w:lsdException w:name="toc 7" w:semiHidden="1" w:uiPriority="39" w:unhideWhenUsed="1"/>
-    <w:lsdException w:name="toc 8" w:semiHidden="1" w:uiPriority="39" w:unhideWhenUsed="1"/>
-    <w:lsdException w:name="toc 9" w:semiHidden="1" w:uiPriority="39" w:unhideWhenUsed="1"/>
+    <w:lsdException w:name="toc 1" w:uiPriority="39" w:semiHidden="1" w:unhideWhenUsed="1"/>
+    <w:lsdException w:name="toc 2" w:uiPriority="39" w:semiHidden="1" w:unhideWhenUsed="1"/>
+    <w:lsdException w:name="toc 3" w:uiPriority="39" w:semiHidden="1" w:unhideWhenUsed="1"/>
+    <w:lsdException w:name="toc 4" w:uiPriority="39" w:semiHidden="1" w:unhideWhenUsed="1"/>
+    <w:lsdException w:name="toc 5" w:uiPriority="39" w:semiHidden="1" w:unhideWhenUsed="1"/>
+    <w:lsdException w:name="toc 6" w:uiPriority="39" w:semiHidden="1" w:unhideWhenUsed="1"/>
+    <w:lsdException w:name="toc 7" w:uiPriority="39" w:semiHidden="1" w:unhideWhenUsed="1"/>
+    <w:lsdException w:name="toc 8" w:uiPriority="39" w:semiHidden="1" w:unhideWhenUsed="1"/>
+    <w:lsdException w:name="toc 9" w:uiPriority="39" w:semiHidden="1" w:unhideWhenUsed="1"/>
     <w:lsdException w:name="Normal Indent" w:semiHidden="1" w:unhideWhenUsed="1"/>
     <w:lsdException w:name="footnote text" w:semiHidden="1" w:unhideWhenUsed="1"/>
     <w:lsdException w:name="annotation text" w:semiHidden="1" w:unhideWhenUsed="1"/>
     <w:lsdException w:name="header" w:semiHidden="1" w:unhideWhenUsed="1"/>
     <w:lsdException w:name="footer" w:semiHidden="1" w:unhideWhenUsed="1"/>
     <w:lsdException w:name="index heading" w:semiHidden="1" w:unhideWhenUsed="1"/>
-    <w:lsdException w:name="caption" w:semiHidden="1" w:uiPriority="35" w:unhideWhenUsed="1" w:qFormat="1"/>
+    <w:lsdException w:name="caption" w:uiPriority="35" w:semiHidden="1" w:unhideWhenUsed="1" w:qFormat="1"/>
     <w:lsdException w:name="table of figures" w:semiHidden="1" w:unhideWhenUsed="1"/>
     <w:lsdException w:name="envelope address" w:semiHidden="1" w:unhideWhenUsed="1"/>
     <w:lsdException w:name="envelope return" w:semiHidden="1" w:unhideWhenUsed="1"/>
@@ -945,7 +956,7 @@
     <w:lsdException w:name="Title" w:uiPriority="10" w:qFormat="1"/>
     <w:lsdException w:name="Closing" w:semiHidden="1" w:unhideWhenUsed="1"/>
     <w:lsdException w:name="Signature" w:semiHidden="1" w:unhideWhenUsed="1"/>
-    <w:lsdException w:name="Default Paragraph Font" w:semiHidden="1" w:uiPriority="1" w:unhideWhenUsed="1"/>
+    <w:lsdException w:name="Default Paragraph Font" w:uiPriority="1" w:semiHidden="1" w:unhideWhenUsed="1"/>
     <w:lsdException w:name="Body Text" w:semiHidden="1" w:unhideWhenUsed="1"/>
     <w:lsdException w:name="Body Text Indent" w:semiHidden="1" w:unhideWhenUsed="1"/>
     <w:lsdException w:name="List Continue" w:semiHidden="1" w:unhideWhenUsed="1"/>
@@ -1145,8 +1156,8 @@
     <w:lsdException w:name="Subtle Reference" w:uiPriority="31" w:qFormat="1"/>
     <w:lsdException w:name="Intense Reference" w:uiPriority="32" w:qFormat="1"/>
     <w:lsdException w:name="Book Title" w:uiPriority="33" w:qFormat="1"/>
-    <w:lsdException w:name="Bibliography" w:semiHidden="1" w:uiPriority="37" w:unhideWhenUsed="1"/>
-    <w:lsdException w:name="TOC Heading" w:semiHidden="1" w:uiPriority="39" w:unhideWhenUsed="1" w:qFormat="1"/>
+    <w:lsdException w:name="Bibliography" w:uiPriority="37" w:semiHidden="1" w:unhideWhenUsed="1"/>
+    <w:lsdException w:name="TOC Heading" w:uiPriority="39" w:semiHidden="1" w:unhideWhenUsed="1" w:qFormat="1"/>
     <w:lsdException w:name="Plain Table 1" w:uiPriority="41"/>
     <w:lsdException w:name="Plain Table 2" w:uiPriority="42"/>
     <w:lsdException w:name="Plain Table 3" w:uiPriority="43"/>
@@ -1257,17 +1268,17 @@
     <w:lsdException w:name="Unresolved Mention" w:semiHidden="1" w:unhideWhenUsed="1"/>
     <w:lsdException w:name="Smart Link" w:semiHidden="1" w:unhideWhenUsed="1"/>
   </w:latentStyles>
-  <w:style w:type="paragraph" w:default="1" w:styleId="Normal">
+  <w:style w:type="paragraph" w:styleId="Normal" w:default="1">
     <w:name w:val="Normal"/>
     <w:qFormat/>
   </w:style>
-  <w:style w:type="character" w:default="1" w:styleId="Fontepargpadro">
+  <w:style w:type="character" w:styleId="Fontepargpadro" w:default="1">
     <w:name w:val="Default Paragraph Font"/>
     <w:uiPriority w:val="1"/>
     <w:semiHidden/>
     <w:unhideWhenUsed/>
   </w:style>
-  <w:style w:type="table" w:default="1" w:styleId="Tabelanormal">
+  <w:style w:type="table" w:styleId="Tabelanormal" w:default="1">
     <w:name w:val="Normal Table"/>
     <w:uiPriority w:val="99"/>
     <w:semiHidden/>
@@ -1282,7 +1293,7 @@
       </w:tblCellMar>
     </w:tblPr>
   </w:style>
-  <w:style w:type="numbering" w:default="1" w:styleId="Semlista">
+  <w:style w:type="numbering" w:styleId="Semlista" w:default="1">
     <w:name w:val="No List"/>
     <w:uiPriority w:val="99"/>
     <w:semiHidden/>
@@ -1295,12 +1306,12 @@
     <w:rsid w:val="004D4375"/>
     <w:tblPr>
       <w:tblBorders>
-        <w:top w:val="single" w:sz="4" w:space="0" w:color="auto"/>
-        <w:left w:val="single" w:sz="4" w:space="0" w:color="auto"/>
-        <w:bottom w:val="single" w:sz="4" w:space="0" w:color="auto"/>
-        <w:right w:val="single" w:sz="4" w:space="0" w:color="auto"/>
-        <w:insideH w:val="single" w:sz="4" w:space="0" w:color="auto"/>
-        <w:insideV w:val="single" w:sz="4" w:space="0" w:color="auto"/>
+        <w:top w:val="single" w:color="auto" w:sz="4" w:space="0"/>
+        <w:left w:val="single" w:color="auto" w:sz="4" w:space="0"/>
+        <w:bottom w:val="single" w:color="auto" w:sz="4" w:space="0"/>
+        <w:right w:val="single" w:color="auto" w:sz="4" w:space="0"/>
+        <w:insideH w:val="single" w:color="auto" w:sz="4" w:space="0"/>
+        <w:insideV w:val="single" w:color="auto" w:sz="4" w:space="0"/>
       </w:tblBorders>
     </w:tblPr>
   </w:style>

</xml_diff>